<commit_message>
Project Proposal File Updated
</commit_message>
<xml_diff>
--- a/Project Proposal.docx
+++ b/Project Proposal.docx
@@ -34,7 +34,404 @@
       </w:r>
     </w:p>
     <w:p>
-      <w:r>
+      <w:pPr>
+        <w:rPr>
+          <w:rFonts w:eastAsia="Times New Roman" w:cs="Arial"/>
+          <w:b/>
+          <w:bCs/>
+          <w:color w:val="000000" w:themeColor="text1"/>
+          <w:sz w:val="24"/>
+          <w:szCs w:val="24"/>
+        </w:rPr>
+      </w:pPr>
+      <w:r>
+        <w:rPr>
+          <w:rFonts w:eastAsia="Times New Roman" w:cs="Arial"/>
+          <w:b/>
+          <w:bCs/>
+          <w:color w:val="000000" w:themeColor="text1"/>
+          <w:sz w:val="24"/>
+          <w:szCs w:val="24"/>
+        </w:rPr>
+        <w:t>Description:</w:t>
+      </w:r>
+    </w:p>
+    <w:p>
+      <w:pPr>
+        <w:rPr>
+          <w:rFonts w:eastAsia="Times New Roman" w:cs="Arial"/>
+          <w:color w:val="000000" w:themeColor="text1"/>
+          <w:sz w:val="24"/>
+          <w:szCs w:val="24"/>
+        </w:rPr>
+      </w:pPr>
+      <w:r>
+        <w:rPr>
+          <w:rFonts w:eastAsia="Times New Roman" w:cs="Arial"/>
+          <w:color w:val="000000" w:themeColor="text1"/>
+          <w:sz w:val="24"/>
+          <w:szCs w:val="24"/>
+        </w:rPr>
+        <w:t>Analy</w:t>
+      </w:r>
+      <w:r>
+        <w:rPr>
+          <w:rFonts w:eastAsia="Times New Roman" w:cs="Arial"/>
+          <w:color w:val="000000" w:themeColor="text1"/>
+          <w:sz w:val="24"/>
+          <w:szCs w:val="24"/>
+        </w:rPr>
+        <w:t>z</w:t>
+      </w:r>
+      <w:r>
+        <w:rPr>
+          <w:rFonts w:eastAsia="Times New Roman" w:cs="Arial"/>
+          <w:color w:val="000000" w:themeColor="text1"/>
+          <w:sz w:val="24"/>
+          <w:szCs w:val="24"/>
+        </w:rPr>
+        <w:t>e </w:t>
+      </w:r>
+      <w:r>
+        <w:rPr>
+          <w:rFonts w:eastAsia="Times New Roman" w:cs="Arial"/>
+          <w:color w:val="000000" w:themeColor="text1"/>
+          <w:sz w:val="24"/>
+          <w:szCs w:val="24"/>
+        </w:rPr>
+        <w:t xml:space="preserve">Dataset to understand the relation between App Ratings based on App Type and Category and also </w:t>
+      </w:r>
+      <w:r>
+        <w:rPr>
+          <w:rFonts w:eastAsia="Times New Roman" w:cs="Arial"/>
+          <w:color w:val="000000" w:themeColor="text1"/>
+          <w:sz w:val="24"/>
+          <w:szCs w:val="24"/>
+        </w:rPr>
+        <w:t>discover</w:t>
+      </w:r>
+      <w:r>
+        <w:rPr>
+          <w:rFonts w:eastAsia="Times New Roman" w:cs="Arial"/>
+          <w:color w:val="000000" w:themeColor="text1"/>
+          <w:sz w:val="24"/>
+          <w:szCs w:val="24"/>
+        </w:rPr>
+        <w:t xml:space="preserve"> which app has the maximum number of </w:t>
+      </w:r>
+      <w:r>
+        <w:rPr>
+          <w:rFonts w:eastAsia="Times New Roman" w:cs="Arial"/>
+          <w:color w:val="000000" w:themeColor="text1"/>
+          <w:sz w:val="24"/>
+          <w:szCs w:val="24"/>
+        </w:rPr>
+        <w:t xml:space="preserve">reviews </w:t>
+      </w:r>
+      <w:r>
+        <w:rPr>
+          <w:rFonts w:eastAsia="Times New Roman" w:cs="Arial"/>
+          <w:color w:val="000000" w:themeColor="text1"/>
+          <w:sz w:val="24"/>
+          <w:szCs w:val="24"/>
+        </w:rPr>
+        <w:t>using EDA &amp; Data Visualization.</w:t>
+      </w:r>
+    </w:p>
+    <w:p>
+      <w:r>
+        <w:rPr>
+          <w:rFonts w:eastAsia="Times New Roman" w:cs="Arial"/>
+          <w:color w:val="000000" w:themeColor="text1"/>
+          <w:sz w:val="24"/>
+          <w:szCs w:val="24"/>
+        </w:rPr>
+        <w:t xml:space="preserve">We will be using the following dataset from Kaggle which contains different play store apps information and has 10.8k rows with 13 columns. </w:t>
+      </w:r>
+    </w:p>
+    <w:p>
+      <w:pPr>
+        <w:rPr>
+          <w:rFonts w:eastAsia="Times New Roman" w:cs="Arial"/>
+          <w:color w:val="000000" w:themeColor="text1"/>
+          <w:sz w:val="24"/>
+          <w:szCs w:val="24"/>
+        </w:rPr>
+      </w:pPr>
+      <w:r>
+        <w:rPr>
+          <w:rFonts w:eastAsia="Times New Roman" w:cs="Arial"/>
+          <w:b/>
+          <w:bCs/>
+          <w:color w:val="000000" w:themeColor="text1"/>
+          <w:sz w:val="24"/>
+          <w:szCs w:val="24"/>
+        </w:rPr>
+        <w:t>Dataset:</w:t>
+      </w:r>
+      <w:r>
+        <w:rPr>
+          <w:rFonts w:eastAsia="Times New Roman" w:cs="Arial"/>
+          <w:color w:val="000000" w:themeColor="text1"/>
+          <w:sz w:val="24"/>
+          <w:szCs w:val="24"/>
+        </w:rPr>
+        <w:t xml:space="preserve"> </w:t>
+      </w:r>
+      <w:hyperlink r:id="rId5" w:history="1">
+        <w:r>
+          <w:rPr>
+            <w:rFonts w:eastAsia="Times New Roman" w:cs="Arial"/>
+            <w:color w:val="000000" w:themeColor="text1"/>
+            <w:sz w:val="24"/>
+            <w:szCs w:val="24"/>
+          </w:rPr>
+          <w:t>Google Play Store Apps | Kaggle</w:t>
+        </w:r>
+      </w:hyperlink>
+      <w:r>
+        <w:rPr>
+          <w:rFonts w:eastAsia="Times New Roman" w:cs="Arial"/>
+          <w:color w:val="000000" w:themeColor="text1"/>
+          <w:sz w:val="24"/>
+          <w:szCs w:val="24"/>
+        </w:rPr>
+        <w:t xml:space="preserve"> </w:t>
+      </w:r>
+      <w:r>
+        <w:rPr>
+          <w:rFonts w:eastAsia="Times New Roman" w:cs="Arial"/>
+          <w:color w:val="000000" w:themeColor="text1"/>
+          <w:sz w:val="24"/>
+          <w:szCs w:val="24"/>
+        </w:rPr>
+        <w:t xml:space="preserve"> </w:t>
+      </w:r>
+    </w:p>
+    <w:p>
+      <w:pPr>
+        <w:rPr>
+          <w:rFonts w:eastAsia="Times New Roman" w:cs="Arial"/>
+          <w:color w:val="000000" w:themeColor="text1"/>
+          <w:sz w:val="24"/>
+          <w:szCs w:val="24"/>
+        </w:rPr>
+      </w:pPr>
+      <w:r>
+        <w:rPr>
+          <w:rFonts w:eastAsia="Times New Roman" w:cs="Arial"/>
+          <w:b/>
+          <w:bCs/>
+          <w:color w:val="000000" w:themeColor="text1"/>
+          <w:sz w:val="24"/>
+          <w:szCs w:val="24"/>
+        </w:rPr>
+        <w:t>Dataset Link:</w:t>
+      </w:r>
+      <w:r>
+        <w:rPr>
+          <w:rFonts w:eastAsia="Times New Roman" w:cs="Arial"/>
+          <w:color w:val="000000" w:themeColor="text1"/>
+          <w:sz w:val="24"/>
+          <w:szCs w:val="24"/>
+          <w:u w:val="single"/>
+        </w:rPr>
+        <w:t xml:space="preserve"> </w:t>
+      </w:r>
+      <w:hyperlink r:id="rId6" w:history="1">
+        <w:r>
+          <w:rPr>
+            <w:rFonts w:eastAsia="Times New Roman" w:cs="Arial"/>
+            <w:color w:val="000000" w:themeColor="text1"/>
+            <w:sz w:val="24"/>
+            <w:szCs w:val="24"/>
+            <w:u w:val="single"/>
+          </w:rPr>
+          <w:t>https://www.kaggle.com/datasets/lava18/google-play-store-apps</w:t>
+        </w:r>
+      </w:hyperlink>
+      <w:r>
+        <w:rPr>
+          <w:rFonts w:eastAsia="Times New Roman" w:cs="Arial"/>
+          <w:color w:val="000000" w:themeColor="text1"/>
+          <w:sz w:val="24"/>
+          <w:szCs w:val="24"/>
+        </w:rPr>
+        <w:br/>
+      </w:r>
+    </w:p>
+    <w:p>
+      <w:pPr>
+        <w:rPr>
+          <w:rFonts w:eastAsia="Times New Roman" w:cs="Arial"/>
+          <w:b/>
+          <w:bCs/>
+          <w:color w:val="000000" w:themeColor="text1"/>
+          <w:sz w:val="24"/>
+          <w:szCs w:val="24"/>
+        </w:rPr>
+      </w:pPr>
+      <w:r>
+        <w:rPr>
+          <w:rFonts w:eastAsia="Times New Roman" w:cs="Arial"/>
+          <w:b/>
+          <w:bCs/>
+          <w:color w:val="000000" w:themeColor="text1"/>
+          <w:sz w:val="24"/>
+          <w:szCs w:val="24"/>
+        </w:rPr>
+        <w:t>Questions</w:t>
+      </w:r>
+      <w:r>
+        <w:rPr>
+          <w:rFonts w:eastAsia="Times New Roman" w:cs="Arial"/>
+          <w:b/>
+          <w:bCs/>
+          <w:color w:val="000000" w:themeColor="text1"/>
+          <w:sz w:val="24"/>
+          <w:szCs w:val="24"/>
+        </w:rPr>
+        <w:t xml:space="preserve"> to be answered: </w:t>
+      </w:r>
+    </w:p>
+    <w:p>
+      <w:pPr>
+        <w:pStyle w:val="ListParagraph"/>
+        <w:numPr>
+          <w:ilvl w:val="0"/>
+          <w:numId w:val="5"/>
+        </w:numPr>
+        <w:rPr>
+          <w:rFonts w:eastAsia="Times New Roman" w:cs="Arial"/>
+          <w:color w:val="000000" w:themeColor="text1"/>
+          <w:sz w:val="24"/>
+          <w:szCs w:val="24"/>
+        </w:rPr>
+      </w:pPr>
+      <w:r>
+        <w:rPr>
+          <w:rFonts w:eastAsia="Times New Roman" w:cs="Arial"/>
+          <w:color w:val="000000" w:themeColor="text1"/>
+          <w:sz w:val="24"/>
+          <w:szCs w:val="24"/>
+        </w:rPr>
+        <w:t>Which App category has the highest average rating?</w:t>
+      </w:r>
+    </w:p>
+    <w:p>
+      <w:pPr>
+        <w:pStyle w:val="ListParagraph"/>
+        <w:numPr>
+          <w:ilvl w:val="0"/>
+          <w:numId w:val="5"/>
+        </w:numPr>
+        <w:rPr>
+          <w:rFonts w:eastAsia="Times New Roman" w:cs="Arial"/>
+          <w:color w:val="000000" w:themeColor="text1"/>
+          <w:sz w:val="24"/>
+          <w:szCs w:val="24"/>
+        </w:rPr>
+      </w:pPr>
+      <w:r>
+        <w:rPr>
+          <w:rFonts w:eastAsia="Times New Roman" w:cs="Arial"/>
+          <w:color w:val="000000" w:themeColor="text1"/>
+          <w:sz w:val="24"/>
+          <w:szCs w:val="24"/>
+        </w:rPr>
+        <w:t xml:space="preserve">Which App has </w:t>
+      </w:r>
+      <w:r>
+        <w:rPr>
+          <w:rFonts w:eastAsia="Times New Roman" w:cs="Arial"/>
+          <w:color w:val="000000" w:themeColor="text1"/>
+          <w:sz w:val="24"/>
+          <w:szCs w:val="24"/>
+        </w:rPr>
+        <w:t xml:space="preserve">the </w:t>
+      </w:r>
+      <w:r>
+        <w:rPr>
+          <w:rFonts w:eastAsia="Times New Roman" w:cs="Arial"/>
+          <w:color w:val="000000" w:themeColor="text1"/>
+          <w:sz w:val="24"/>
+          <w:szCs w:val="24"/>
+        </w:rPr>
+        <w:t>maximum number of Reviews?</w:t>
+      </w:r>
+    </w:p>
+    <w:p>
+      <w:pPr>
+        <w:pStyle w:val="ListParagraph"/>
+        <w:numPr>
+          <w:ilvl w:val="0"/>
+          <w:numId w:val="5"/>
+        </w:numPr>
+        <w:rPr>
+          <w:rFonts w:eastAsia="Times New Roman" w:cs="Arial"/>
+          <w:color w:val="000000" w:themeColor="text1"/>
+          <w:sz w:val="24"/>
+          <w:szCs w:val="24"/>
+        </w:rPr>
+      </w:pPr>
+      <w:r>
+        <w:rPr>
+          <w:rFonts w:eastAsia="Times New Roman" w:cs="Arial"/>
+          <w:color w:val="000000" w:themeColor="text1"/>
+          <w:sz w:val="24"/>
+          <w:szCs w:val="24"/>
+        </w:rPr>
+        <w:t xml:space="preserve">What is the </w:t>
+      </w:r>
+      <w:r>
+        <w:rPr>
+          <w:rFonts w:eastAsia="Times New Roman" w:cs="Arial"/>
+          <w:color w:val="000000" w:themeColor="text1"/>
+          <w:sz w:val="24"/>
+          <w:szCs w:val="24"/>
+        </w:rPr>
+        <w:t>A</w:t>
+      </w:r>
+      <w:r>
+        <w:rPr>
+          <w:rFonts w:eastAsia="Times New Roman" w:cs="Arial"/>
+          <w:color w:val="000000" w:themeColor="text1"/>
+          <w:sz w:val="24"/>
+          <w:szCs w:val="24"/>
+        </w:rPr>
+        <w:t>verage Rating for Free and Paid Apps?</w:t>
+      </w:r>
+    </w:p>
+    <w:p>
+      <w:pPr>
+        <w:rPr>
+          <w:rFonts w:ascii="Arial" w:hAnsi="Arial" w:cs="Arial"/>
+          <w:sz w:val="23"/>
+          <w:szCs w:val="23"/>
+          <w:shd w:val="clear" w:color="auto" w:fill="F8F8F8"/>
+        </w:rPr>
+      </w:pPr>
+    </w:p>
+    <w:p>
+      <w:pPr>
+        <w:rPr>
+          <w:rFonts w:eastAsia="Times New Roman" w:cs="Arial"/>
+          <w:b/>
+          <w:bCs/>
+          <w:color w:val="000000" w:themeColor="text1"/>
+          <w:sz w:val="24"/>
+          <w:szCs w:val="24"/>
+        </w:rPr>
+      </w:pPr>
+      <w:r>
+        <w:rPr>
+          <w:rFonts w:eastAsia="Times New Roman" w:cs="Arial"/>
+          <w:b/>
+          <w:bCs/>
+          <w:color w:val="000000" w:themeColor="text1"/>
+          <w:sz w:val="24"/>
+          <w:szCs w:val="24"/>
+        </w:rPr>
         <w:t>Team Members:</w:t>
       </w:r>
     </w:p>
@@ -45,9 +442,30 @@
           <w:ilvl w:val="0"/>
           <w:numId w:val="2"/>
         </w:numPr>
-      </w:pPr>
-      <w:r>
+        <w:rPr>
+          <w:rFonts w:eastAsia="Times New Roman" w:cs="Arial"/>
+          <w:color w:val="000000" w:themeColor="text1"/>
+          <w:sz w:val="24"/>
+          <w:szCs w:val="24"/>
+        </w:rPr>
+      </w:pPr>
+      <w:r>
+        <w:rPr>
+          <w:rFonts w:eastAsia="Times New Roman" w:cs="Arial"/>
+          <w:color w:val="000000" w:themeColor="text1"/>
+          <w:sz w:val="24"/>
+          <w:szCs w:val="24"/>
+        </w:rPr>
         <w:t>Tanya Qader</w:t>
+      </w:r>
+      <w:r>
+        <w:rPr>
+          <w:rFonts w:eastAsia="Times New Roman" w:cs="Arial"/>
+          <w:color w:val="000000" w:themeColor="text1"/>
+          <w:sz w:val="24"/>
+          <w:szCs w:val="24"/>
+        </w:rPr>
+        <w:t xml:space="preserve"> </w:t>
       </w:r>
     </w:p>
     <w:p>
@@ -57,9 +475,41 @@
           <w:ilvl w:val="0"/>
           <w:numId w:val="2"/>
         </w:numPr>
-      </w:pPr>
-      <w:r>
-        <w:t>Jon Argosino </w:t>
+        <w:rPr>
+          <w:rFonts w:eastAsia="Times New Roman" w:cs="Arial"/>
+          <w:color w:val="000000" w:themeColor="text1"/>
+          <w:sz w:val="24"/>
+          <w:szCs w:val="24"/>
+        </w:rPr>
+      </w:pPr>
+      <w:r>
+        <w:rPr>
+          <w:rFonts w:eastAsia="Times New Roman" w:cs="Arial"/>
+          <w:color w:val="000000" w:themeColor="text1"/>
+          <w:sz w:val="24"/>
+          <w:szCs w:val="24"/>
+        </w:rPr>
+        <w:t xml:space="preserve">Jon </w:t>
+      </w:r>
+      <w:proofErr w:type="spellStart"/>
+      <w:r>
+        <w:rPr>
+          <w:rFonts w:eastAsia="Times New Roman" w:cs="Arial"/>
+          <w:color w:val="000000" w:themeColor="text1"/>
+          <w:sz w:val="24"/>
+          <w:szCs w:val="24"/>
+        </w:rPr>
+        <w:t>Argosino</w:t>
+      </w:r>
+      <w:proofErr w:type="spellEnd"/>
+      <w:r>
+        <w:rPr>
+          <w:rFonts w:eastAsia="Times New Roman" w:cs="Arial"/>
+          <w:color w:val="000000" w:themeColor="text1"/>
+          <w:sz w:val="24"/>
+          <w:szCs w:val="24"/>
+        </w:rPr>
+        <w:t> </w:t>
       </w:r>
     </w:p>
     <w:p>
@@ -69,9 +519,65 @@
           <w:ilvl w:val="0"/>
           <w:numId w:val="2"/>
         </w:numPr>
-      </w:pPr>
-      <w:r>
+        <w:rPr>
+          <w:rFonts w:eastAsia="Times New Roman" w:cs="Arial"/>
+          <w:color w:val="000000" w:themeColor="text1"/>
+          <w:sz w:val="24"/>
+          <w:szCs w:val="24"/>
+        </w:rPr>
+      </w:pPr>
+      <w:r>
+        <w:rPr>
+          <w:rFonts w:eastAsia="Times New Roman" w:cs="Arial"/>
+          <w:color w:val="000000" w:themeColor="text1"/>
+          <w:sz w:val="24"/>
+          <w:szCs w:val="24"/>
+        </w:rPr>
         <w:t>Muhammad Hassan </w:t>
+      </w:r>
+    </w:p>
+    <w:p>
+      <w:pPr>
+        <w:rPr>
+          <w:rFonts w:eastAsia="Times New Roman" w:cs="Arial"/>
+          <w:color w:val="000000" w:themeColor="text1"/>
+          <w:sz w:val="24"/>
+          <w:szCs w:val="24"/>
+        </w:rPr>
+      </w:pPr>
+    </w:p>
+    <w:p>
+      <w:pPr>
+        <w:rPr>
+          <w:rFonts w:eastAsia="Times New Roman" w:cs="Arial"/>
+          <w:b/>
+          <w:bCs/>
+          <w:color w:val="000000" w:themeColor="text1"/>
+          <w:sz w:val="24"/>
+          <w:szCs w:val="24"/>
+        </w:rPr>
+      </w:pPr>
+      <w:r>
+        <w:rPr>
+          <w:rFonts w:eastAsia="Times New Roman" w:cs="Arial"/>
+          <w:b/>
+          <w:bCs/>
+          <w:color w:val="000000" w:themeColor="text1"/>
+          <w:sz w:val="24"/>
+          <w:szCs w:val="24"/>
+        </w:rPr>
+        <w:t>Tasks:</w:t>
+      </w:r>
+      <w:r>
+        <w:rPr>
+          <w:rFonts w:eastAsia="Times New Roman" w:cs="Arial"/>
+          <w:b/>
+          <w:bCs/>
+          <w:color w:val="000000" w:themeColor="text1"/>
+          <w:sz w:val="24"/>
+          <w:szCs w:val="24"/>
+        </w:rPr>
+        <w:t xml:space="preserve"> </w:t>
       </w:r>
     </w:p>
     <w:p>
@@ -79,85 +585,33 @@
         <w:pStyle w:val="ListParagraph"/>
         <w:numPr>
           <w:ilvl w:val="0"/>
-          <w:numId w:val="2"/>
+          <w:numId w:val="6"/>
         </w:numPr>
-      </w:pPr>
-      <w:r>
-        <w:t>Bala Murali Devarakonda</w:t>
-      </w:r>
-      <w:r>
-        <w:t> </w:t>
-      </w:r>
-    </w:p>
-    <w:p/>
-    <w:p>
-      <w:r>
-        <w:t xml:space="preserve">Dataset: </w:t>
-      </w:r>
-      <w:hyperlink r:id="rId5" w:history="1">
-        <w:r>
-          <w:rPr>
-            <w:rStyle w:val="Hyperlink"/>
-          </w:rPr>
-          <w:t>Google Play Store Apps | Kaggle</w:t>
-        </w:r>
-      </w:hyperlink>
-      <w:r>
-        <w:t xml:space="preserve"> </w:t>
-      </w:r>
-    </w:p>
-    <w:p>
-      <w:pPr>
-        <w:rPr>
-          <w:rFonts w:ascii="Arial" w:hAnsi="Arial" w:cs="Arial"/>
-          <w:sz w:val="23"/>
-          <w:szCs w:val="23"/>
-          <w:shd w:val="clear" w:color="auto" w:fill="F8F8F8"/>
-        </w:rPr>
-      </w:pPr>
-      <w:r>
-        <w:t xml:space="preserve">Dataset Link: </w:t>
-      </w:r>
-      <w:hyperlink r:id="rId6" w:history="1">
-        <w:r>
-          <w:rPr>
-            <w:rStyle w:val="Hyperlink"/>
-            <w:rFonts w:ascii="Arial" w:hAnsi="Arial" w:cs="Arial"/>
-            <w:sz w:val="23"/>
-            <w:szCs w:val="23"/>
-            <w:shd w:val="clear" w:color="auto" w:fill="F8F8F8"/>
-          </w:rPr>
-          <w:t>https://www.kaggle.com/datasets/lava18/google-play-store-apps</w:t>
-        </w:r>
-      </w:hyperlink>
-    </w:p>
-    <w:p>
-      <w:pPr>
-        <w:rPr>
-          <w:rFonts w:ascii="Arial" w:hAnsi="Arial" w:cs="Arial"/>
-          <w:sz w:val="23"/>
-          <w:szCs w:val="23"/>
-          <w:shd w:val="clear" w:color="auto" w:fill="F8F8F8"/>
-        </w:rPr>
-      </w:pPr>
-    </w:p>
-    <w:p>
-      <w:pPr>
-        <w:rPr>
-          <w:rFonts w:ascii="Arial" w:hAnsi="Arial" w:cs="Arial"/>
-          <w:sz w:val="23"/>
-          <w:szCs w:val="23"/>
-          <w:shd w:val="clear" w:color="auto" w:fill="F8F8F8"/>
-        </w:rPr>
-      </w:pPr>
-      <w:r>
-        <w:rPr>
-          <w:rFonts w:ascii="Arial" w:hAnsi="Arial" w:cs="Arial"/>
-          <w:sz w:val="23"/>
-          <w:szCs w:val="23"/>
-          <w:shd w:val="clear" w:color="auto" w:fill="F8F8F8"/>
-        </w:rPr>
-        <w:t>Questions:</w:t>
+        <w:rPr>
+          <w:rFonts w:eastAsia="Times New Roman" w:cs="Arial"/>
+          <w:color w:val="000000" w:themeColor="text1"/>
+          <w:sz w:val="24"/>
+          <w:szCs w:val="24"/>
+        </w:rPr>
+      </w:pPr>
+      <w:r>
+        <w:rPr>
+          <w:rFonts w:eastAsia="Times New Roman" w:cs="Arial"/>
+          <w:color w:val="000000" w:themeColor="text1"/>
+          <w:sz w:val="24"/>
+          <w:szCs w:val="24"/>
+        </w:rPr>
+        <w:t>Project Proposal Document</w:t>
+      </w:r>
+      <w:r>
+        <w:rPr>
+          <w:rFonts w:eastAsia="Times New Roman" w:cs="Arial"/>
+          <w:color w:val="000000" w:themeColor="text1"/>
+          <w:sz w:val="24"/>
+          <w:szCs w:val="24"/>
+        </w:rPr>
+        <w:tab/>
+        <w:t>(Tanya)</w:t>
       </w:r>
     </w:p>
     <w:p>
@@ -165,227 +619,463 @@
         <w:pStyle w:val="ListParagraph"/>
         <w:numPr>
           <w:ilvl w:val="0"/>
-          <w:numId w:val="5"/>
+          <w:numId w:val="6"/>
         </w:numPr>
         <w:rPr>
-          <w:rFonts w:ascii="Arial" w:hAnsi="Arial" w:cs="Arial"/>
-          <w:sz w:val="23"/>
-          <w:szCs w:val="23"/>
-          <w:shd w:val="clear" w:color="auto" w:fill="F8F8F8"/>
-        </w:rPr>
-      </w:pPr>
-      <w:r>
-        <w:t>Which</w:t>
-      </w:r>
-      <w:r>
-        <w:t xml:space="preserve"> App</w:t>
-      </w:r>
-      <w:r>
+          <w:rFonts w:eastAsia="Times New Roman" w:cs="Arial"/>
+          <w:color w:val="000000" w:themeColor="text1"/>
+          <w:sz w:val="24"/>
+          <w:szCs w:val="24"/>
+        </w:rPr>
+      </w:pPr>
+      <w:r>
+        <w:rPr>
+          <w:rFonts w:eastAsia="Times New Roman" w:cs="Arial"/>
+          <w:color w:val="000000" w:themeColor="text1"/>
+          <w:sz w:val="24"/>
+          <w:szCs w:val="24"/>
+        </w:rPr>
+        <w:t>E</w:t>
+      </w:r>
+      <w:r>
+        <w:rPr>
+          <w:rFonts w:eastAsia="Times New Roman" w:cs="Arial"/>
+          <w:color w:val="000000" w:themeColor="text1"/>
+          <w:sz w:val="24"/>
+          <w:szCs w:val="24"/>
+        </w:rPr>
+        <w:t>xploration and cleanup</w:t>
+      </w:r>
+      <w:r>
+        <w:rPr>
+          <w:rFonts w:eastAsia="Times New Roman" w:cs="Arial"/>
+          <w:color w:val="000000" w:themeColor="text1"/>
+          <w:sz w:val="24"/>
+          <w:szCs w:val="24"/>
+        </w:rPr>
         <w:t xml:space="preserve"> </w:t>
       </w:r>
-      <w:r>
-        <w:t>category has the highest average rating?</w:t>
-      </w:r>
+    </w:p>
+    <w:p>
+      <w:pPr>
+        <w:pStyle w:val="ListParagraph"/>
+        <w:numPr>
+          <w:ilvl w:val="1"/>
+          <w:numId w:val="6"/>
+        </w:numPr>
+        <w:rPr>
+          <w:rFonts w:eastAsia="Times New Roman" w:cs="Arial"/>
+          <w:color w:val="000000" w:themeColor="text1"/>
+          <w:sz w:val="24"/>
+          <w:szCs w:val="24"/>
+        </w:rPr>
+      </w:pPr>
+      <w:proofErr w:type="spellStart"/>
+      <w:r>
+        <w:rPr>
+          <w:rFonts w:eastAsia="Times New Roman" w:cs="Arial"/>
+          <w:color w:val="000000" w:themeColor="text1"/>
+          <w:sz w:val="24"/>
+          <w:szCs w:val="24"/>
+        </w:rPr>
+        <w:t>Jupyter</w:t>
+      </w:r>
+      <w:proofErr w:type="spellEnd"/>
+      <w:r>
+        <w:rPr>
+          <w:rFonts w:eastAsia="Times New Roman" w:cs="Arial"/>
+          <w:color w:val="000000" w:themeColor="text1"/>
+          <w:sz w:val="24"/>
+          <w:szCs w:val="24"/>
+        </w:rPr>
+        <w:t xml:space="preserve"> notebook</w:t>
+      </w:r>
+      <w:r>
+        <w:rPr>
+          <w:rFonts w:eastAsia="Times New Roman" w:cs="Arial"/>
+          <w:color w:val="000000" w:themeColor="text1"/>
+          <w:sz w:val="24"/>
+          <w:szCs w:val="24"/>
+        </w:rPr>
+        <w:tab/>
+        <w:t xml:space="preserve"> (Hassan, Tanya, Jon)</w:t>
+      </w:r>
+    </w:p>
+    <w:p>
+      <w:pPr>
+        <w:pStyle w:val="ListParagraph"/>
+        <w:ind w:left="1440"/>
+        <w:rPr>
+          <w:rFonts w:eastAsia="Times New Roman" w:cs="Arial"/>
+          <w:color w:val="000000" w:themeColor="text1"/>
+          <w:sz w:val="24"/>
+          <w:szCs w:val="24"/>
+        </w:rPr>
+      </w:pPr>
     </w:p>
     <w:p>
       <w:pPr>
         <w:pStyle w:val="ListParagraph"/>
         <w:numPr>
           <w:ilvl w:val="0"/>
-          <w:numId w:val="5"/>
+          <w:numId w:val="6"/>
         </w:numPr>
         <w:rPr>
-          <w:rFonts w:ascii="Arial" w:hAnsi="Arial" w:cs="Arial"/>
-          <w:sz w:val="23"/>
-          <w:szCs w:val="23"/>
-          <w:shd w:val="clear" w:color="auto" w:fill="F8F8F8"/>
-        </w:rPr>
-      </w:pPr>
-      <w:r>
-        <w:t xml:space="preserve">Which App </w:t>
-      </w:r>
-      <w:r>
-        <w:t>h</w:t>
-      </w:r>
-      <w:r>
-        <w:t xml:space="preserve">as </w:t>
-      </w:r>
-      <w:r>
-        <w:t>m</w:t>
-      </w:r>
-      <w:r>
-        <w:t xml:space="preserve">aximum </w:t>
-      </w:r>
-      <w:r>
-        <w:t xml:space="preserve">number of </w:t>
-      </w:r>
-      <w:r>
-        <w:t>Reviews?</w:t>
-      </w:r>
+          <w:rFonts w:eastAsia="Times New Roman" w:cs="Arial"/>
+          <w:color w:val="000000" w:themeColor="text1"/>
+          <w:sz w:val="24"/>
+          <w:szCs w:val="24"/>
+        </w:rPr>
+      </w:pPr>
+      <w:r>
+        <w:rPr>
+          <w:rFonts w:eastAsia="Times New Roman" w:cs="Arial"/>
+          <w:color w:val="000000" w:themeColor="text1"/>
+          <w:sz w:val="24"/>
+          <w:szCs w:val="24"/>
+        </w:rPr>
+        <w:t>A</w:t>
+      </w:r>
+      <w:r>
+        <w:rPr>
+          <w:rFonts w:eastAsia="Times New Roman" w:cs="Arial"/>
+          <w:color w:val="000000" w:themeColor="text1"/>
+          <w:sz w:val="24"/>
+          <w:szCs w:val="24"/>
+        </w:rPr>
+        <w:t>nalysis</w:t>
+      </w:r>
+      <w:r>
+        <w:rPr>
+          <w:rFonts w:eastAsia="Times New Roman" w:cs="Arial"/>
+          <w:color w:val="000000" w:themeColor="text1"/>
+          <w:sz w:val="24"/>
+          <w:szCs w:val="24"/>
+        </w:rPr>
+        <w:t xml:space="preserve"> (SQL, </w:t>
+      </w:r>
+      <w:r>
+        <w:rPr>
+          <w:rFonts w:eastAsia="Times New Roman" w:cs="Arial"/>
+          <w:color w:val="000000" w:themeColor="text1"/>
+          <w:sz w:val="24"/>
+          <w:szCs w:val="24"/>
+        </w:rPr>
+        <w:t>HTML</w:t>
+      </w:r>
+      <w:r>
+        <w:rPr>
+          <w:rFonts w:eastAsia="Times New Roman" w:cs="Arial"/>
+          <w:color w:val="000000" w:themeColor="text1"/>
+          <w:sz w:val="24"/>
+          <w:szCs w:val="24"/>
+        </w:rPr>
+        <w:t xml:space="preserve">, </w:t>
+      </w:r>
+      <w:proofErr w:type="spellStart"/>
+      <w:r>
+        <w:rPr>
+          <w:rFonts w:eastAsia="Times New Roman" w:cs="Arial"/>
+          <w:color w:val="000000" w:themeColor="text1"/>
+          <w:sz w:val="24"/>
+          <w:szCs w:val="24"/>
+        </w:rPr>
+        <w:t>Javascript</w:t>
+      </w:r>
+      <w:proofErr w:type="spellEnd"/>
+      <w:r>
+        <w:rPr>
+          <w:rFonts w:eastAsia="Times New Roman" w:cs="Arial"/>
+          <w:color w:val="000000" w:themeColor="text1"/>
+          <w:sz w:val="24"/>
+          <w:szCs w:val="24"/>
+        </w:rPr>
+        <w:t>, Flask API</w:t>
+      </w:r>
+      <w:r>
+        <w:rPr>
+          <w:rFonts w:eastAsia="Times New Roman" w:cs="Arial"/>
+          <w:color w:val="000000" w:themeColor="text1"/>
+          <w:sz w:val="24"/>
+          <w:szCs w:val="24"/>
+        </w:rPr>
+        <w:t>)</w:t>
+      </w:r>
+    </w:p>
+    <w:p>
+      <w:pPr>
+        <w:pStyle w:val="ListParagraph"/>
+        <w:numPr>
+          <w:ilvl w:val="1"/>
+          <w:numId w:val="6"/>
+        </w:numPr>
+        <w:rPr>
+          <w:rFonts w:eastAsia="Times New Roman" w:cs="Arial"/>
+          <w:color w:val="000000" w:themeColor="text1"/>
+          <w:sz w:val="24"/>
+          <w:szCs w:val="24"/>
+        </w:rPr>
+      </w:pPr>
+      <w:r>
+        <w:rPr>
+          <w:rFonts w:eastAsia="Times New Roman" w:cs="Arial"/>
+          <w:color w:val="000000" w:themeColor="text1"/>
+          <w:sz w:val="24"/>
+          <w:szCs w:val="24"/>
+        </w:rPr>
+        <w:t xml:space="preserve">SQL                               </w:t>
+      </w:r>
+      <w:r>
+        <w:rPr>
+          <w:rFonts w:eastAsia="Times New Roman" w:cs="Arial"/>
+          <w:color w:val="000000" w:themeColor="text1"/>
+          <w:sz w:val="24"/>
+          <w:szCs w:val="24"/>
+        </w:rPr>
+        <w:tab/>
+        <w:t xml:space="preserve"> (</w:t>
+      </w:r>
+      <w:r>
+        <w:rPr>
+          <w:rFonts w:eastAsia="Times New Roman" w:cs="Arial"/>
+          <w:color w:val="000000" w:themeColor="text1"/>
+          <w:sz w:val="24"/>
+          <w:szCs w:val="24"/>
+        </w:rPr>
+        <w:t>Jon</w:t>
+      </w:r>
+      <w:r>
+        <w:rPr>
+          <w:rFonts w:eastAsia="Times New Roman" w:cs="Arial"/>
+          <w:color w:val="000000" w:themeColor="text1"/>
+          <w:sz w:val="24"/>
+          <w:szCs w:val="24"/>
+        </w:rPr>
+        <w:t xml:space="preserve">, Tanya, </w:t>
+      </w:r>
+      <w:r>
+        <w:rPr>
+          <w:rFonts w:eastAsia="Times New Roman" w:cs="Arial"/>
+          <w:color w:val="000000" w:themeColor="text1"/>
+          <w:sz w:val="24"/>
+          <w:szCs w:val="24"/>
+        </w:rPr>
+        <w:t>Hassan</w:t>
+      </w:r>
+      <w:r>
+        <w:rPr>
+          <w:rFonts w:eastAsia="Times New Roman" w:cs="Arial"/>
+          <w:color w:val="000000" w:themeColor="text1"/>
+          <w:sz w:val="24"/>
+          <w:szCs w:val="24"/>
+        </w:rPr>
+        <w:t>)</w:t>
+      </w:r>
+    </w:p>
+    <w:p>
+      <w:pPr>
+        <w:pStyle w:val="ListParagraph"/>
+        <w:numPr>
+          <w:ilvl w:val="1"/>
+          <w:numId w:val="6"/>
+        </w:numPr>
+        <w:rPr>
+          <w:rFonts w:eastAsia="Times New Roman" w:cs="Arial"/>
+          <w:color w:val="000000" w:themeColor="text1"/>
+          <w:sz w:val="24"/>
+          <w:szCs w:val="24"/>
+        </w:rPr>
+      </w:pPr>
+      <w:proofErr w:type="gramStart"/>
+      <w:r>
+        <w:rPr>
+          <w:rFonts w:eastAsia="Times New Roman" w:cs="Arial"/>
+          <w:color w:val="000000" w:themeColor="text1"/>
+          <w:sz w:val="24"/>
+          <w:szCs w:val="24"/>
+        </w:rPr>
+        <w:t xml:space="preserve">HTML  </w:t>
+      </w:r>
+      <w:r>
+        <w:rPr>
+          <w:rFonts w:eastAsia="Times New Roman" w:cs="Arial"/>
+          <w:color w:val="000000" w:themeColor="text1"/>
+          <w:sz w:val="24"/>
+          <w:szCs w:val="24"/>
+        </w:rPr>
+        <w:tab/>
+      </w:r>
+      <w:proofErr w:type="gramEnd"/>
+      <w:r>
+        <w:rPr>
+          <w:rFonts w:eastAsia="Times New Roman" w:cs="Arial"/>
+          <w:color w:val="000000" w:themeColor="text1"/>
+          <w:sz w:val="24"/>
+          <w:szCs w:val="24"/>
+        </w:rPr>
+        <w:t xml:space="preserve">                       </w:t>
+      </w:r>
+      <w:r>
+        <w:rPr>
+          <w:rFonts w:eastAsia="Times New Roman" w:cs="Arial"/>
+          <w:color w:val="000000" w:themeColor="text1"/>
+          <w:sz w:val="24"/>
+          <w:szCs w:val="24"/>
+        </w:rPr>
+        <w:tab/>
+        <w:t xml:space="preserve"> (Tanya</w:t>
+      </w:r>
+      <w:r>
+        <w:rPr>
+          <w:rFonts w:eastAsia="Times New Roman" w:cs="Arial"/>
+          <w:color w:val="000000" w:themeColor="text1"/>
+          <w:sz w:val="24"/>
+          <w:szCs w:val="24"/>
+        </w:rPr>
+        <w:t>, Hassan</w:t>
+      </w:r>
+      <w:r>
+        <w:rPr>
+          <w:rFonts w:eastAsia="Times New Roman" w:cs="Arial"/>
+          <w:color w:val="000000" w:themeColor="text1"/>
+          <w:sz w:val="24"/>
+          <w:szCs w:val="24"/>
+        </w:rPr>
+        <w:t>)</w:t>
+      </w:r>
+    </w:p>
+    <w:p>
+      <w:pPr>
+        <w:pStyle w:val="ListParagraph"/>
+        <w:numPr>
+          <w:ilvl w:val="1"/>
+          <w:numId w:val="6"/>
+        </w:numPr>
+        <w:rPr>
+          <w:rFonts w:eastAsia="Times New Roman" w:cs="Arial"/>
+          <w:color w:val="000000" w:themeColor="text1"/>
+          <w:sz w:val="24"/>
+          <w:szCs w:val="24"/>
+        </w:rPr>
+      </w:pPr>
+      <w:r>
+        <w:rPr>
+          <w:rFonts w:eastAsia="Times New Roman" w:cs="Arial"/>
+          <w:color w:val="000000" w:themeColor="text1"/>
+          <w:sz w:val="24"/>
+          <w:szCs w:val="24"/>
+        </w:rPr>
+        <w:t xml:space="preserve">JavaScript     </w:t>
+      </w:r>
+      <w:r>
+        <w:rPr>
+          <w:rFonts w:eastAsia="Times New Roman" w:cs="Arial"/>
+          <w:color w:val="000000" w:themeColor="text1"/>
+          <w:sz w:val="24"/>
+          <w:szCs w:val="24"/>
+        </w:rPr>
+        <w:tab/>
+      </w:r>
+      <w:r>
+        <w:rPr>
+          <w:rFonts w:eastAsia="Times New Roman" w:cs="Arial"/>
+          <w:color w:val="000000" w:themeColor="text1"/>
+          <w:sz w:val="24"/>
+          <w:szCs w:val="24"/>
+        </w:rPr>
+        <w:tab/>
+        <w:t xml:space="preserve"> (Hassan)</w:t>
+      </w:r>
+    </w:p>
+    <w:p>
+      <w:pPr>
+        <w:pStyle w:val="ListParagraph"/>
+        <w:numPr>
+          <w:ilvl w:val="1"/>
+          <w:numId w:val="6"/>
+        </w:numPr>
+        <w:rPr>
+          <w:rFonts w:eastAsia="Times New Roman" w:cs="Arial"/>
+          <w:color w:val="000000" w:themeColor="text1"/>
+          <w:sz w:val="24"/>
+          <w:szCs w:val="24"/>
+        </w:rPr>
+      </w:pPr>
+      <w:r>
+        <w:rPr>
+          <w:rFonts w:eastAsia="Times New Roman" w:cs="Arial"/>
+          <w:color w:val="000000" w:themeColor="text1"/>
+          <w:sz w:val="24"/>
+          <w:szCs w:val="24"/>
+        </w:rPr>
+        <w:t xml:space="preserve">Flask API (python) </w:t>
+      </w:r>
+      <w:r>
+        <w:rPr>
+          <w:rFonts w:eastAsia="Times New Roman" w:cs="Arial"/>
+          <w:color w:val="000000" w:themeColor="text1"/>
+          <w:sz w:val="24"/>
+          <w:szCs w:val="24"/>
+        </w:rPr>
+        <w:tab/>
+        <w:t xml:space="preserve"> (Jon)</w:t>
+      </w:r>
+    </w:p>
+    <w:p>
+      <w:pPr>
+        <w:pStyle w:val="ListParagraph"/>
+        <w:ind w:left="1440"/>
+        <w:rPr>
+          <w:rFonts w:eastAsia="Times New Roman" w:cs="Arial"/>
+          <w:color w:val="000000" w:themeColor="text1"/>
+          <w:sz w:val="24"/>
+          <w:szCs w:val="24"/>
+        </w:rPr>
+      </w:pPr>
     </w:p>
     <w:p>
       <w:pPr>
         <w:pStyle w:val="ListParagraph"/>
         <w:numPr>
           <w:ilvl w:val="0"/>
-          <w:numId w:val="5"/>
+          <w:numId w:val="6"/>
         </w:numPr>
         <w:rPr>
-          <w:rFonts w:ascii="Arial" w:hAnsi="Arial" w:cs="Arial"/>
-          <w:sz w:val="23"/>
-          <w:szCs w:val="23"/>
-          <w:shd w:val="clear" w:color="auto" w:fill="F8F8F8"/>
-        </w:rPr>
-      </w:pPr>
-      <w:r>
-        <w:t>What is the average Rating for Free and Paid Apps?</w:t>
-      </w:r>
-    </w:p>
-    <w:p>
-      <w:pPr>
-        <w:pStyle w:val="ListParagraph"/>
-        <w:numPr>
-          <w:ilvl w:val="0"/>
-          <w:numId w:val="5"/>
-        </w:numPr>
-        <w:rPr>
-          <w:rFonts w:ascii="Arial" w:hAnsi="Arial" w:cs="Arial"/>
-          <w:sz w:val="23"/>
-          <w:szCs w:val="23"/>
-          <w:shd w:val="clear" w:color="auto" w:fill="F8F8F8"/>
-        </w:rPr>
-      </w:pPr>
-    </w:p>
-    <w:p>
-      <w:pPr>
-        <w:rPr>
-          <w:rFonts w:ascii="Arial" w:hAnsi="Arial" w:cs="Arial"/>
-          <w:sz w:val="23"/>
-          <w:szCs w:val="23"/>
-          <w:shd w:val="clear" w:color="auto" w:fill="F8F8F8"/>
-        </w:rPr>
-      </w:pPr>
-    </w:p>
-    <w:p>
-      <w:pPr>
-        <w:rPr>
-          <w:rFonts w:ascii="Arial" w:hAnsi="Arial" w:cs="Arial"/>
-          <w:sz w:val="23"/>
-          <w:szCs w:val="23"/>
-          <w:shd w:val="clear" w:color="auto" w:fill="F8F8F8"/>
-        </w:rPr>
-      </w:pPr>
-      <w:r>
-        <w:rPr>
-          <w:rFonts w:ascii="Arial" w:hAnsi="Arial" w:cs="Arial"/>
-          <w:sz w:val="23"/>
-          <w:szCs w:val="23"/>
-          <w:shd w:val="clear" w:color="auto" w:fill="F8F8F8"/>
-        </w:rPr>
-        <w:t>Tasks:</w:t>
-      </w:r>
-      <w:r>
-        <w:rPr>
-          <w:rFonts w:ascii="Arial" w:hAnsi="Arial" w:cs="Arial"/>
-          <w:sz w:val="23"/>
-          <w:szCs w:val="23"/>
-          <w:shd w:val="clear" w:color="auto" w:fill="F8F8F8"/>
-        </w:rPr>
-        <w:t xml:space="preserve"> </w:t>
-      </w:r>
-    </w:p>
-    <w:p>
-      <w:pPr>
-        <w:pStyle w:val="ListParagraph"/>
-        <w:numPr>
-          <w:ilvl w:val="0"/>
-          <w:numId w:val="4"/>
-        </w:numPr>
-        <w:rPr>
-          <w:rFonts w:ascii="Arial" w:hAnsi="Arial" w:cs="Arial"/>
-          <w:sz w:val="23"/>
-          <w:szCs w:val="23"/>
-          <w:shd w:val="clear" w:color="auto" w:fill="F8F8F8"/>
-        </w:rPr>
-      </w:pPr>
-      <w:r>
-        <w:rPr>
-          <w:rFonts w:ascii="Roboto" w:hAnsi="Roboto"/>
-          <w:color w:val="2B2B2B"/>
-          <w:sz w:val="30"/>
-          <w:szCs w:val="30"/>
-        </w:rPr>
-        <w:t>exploration and cleanup</w:t>
-      </w:r>
-      <w:r>
-        <w:rPr>
-          <w:rFonts w:ascii="Roboto" w:hAnsi="Roboto"/>
-          <w:color w:val="2B2B2B"/>
-          <w:sz w:val="30"/>
-          <w:szCs w:val="30"/>
-        </w:rPr>
-        <w:t xml:space="preserve"> (Jupyter notebook)</w:t>
-      </w:r>
-    </w:p>
-    <w:p>
-      <w:pPr>
-        <w:pStyle w:val="ListParagraph"/>
-        <w:numPr>
-          <w:ilvl w:val="0"/>
-          <w:numId w:val="4"/>
-        </w:numPr>
-        <w:rPr>
-          <w:rFonts w:ascii="Arial" w:hAnsi="Arial" w:cs="Arial"/>
-          <w:sz w:val="23"/>
-          <w:szCs w:val="23"/>
-          <w:shd w:val="clear" w:color="auto" w:fill="F8F8F8"/>
-        </w:rPr>
-      </w:pPr>
-      <w:r>
-        <w:rPr>
-          <w:rFonts w:ascii="Roboto" w:hAnsi="Roboto"/>
-          <w:color w:val="2B2B2B"/>
-          <w:sz w:val="30"/>
-          <w:szCs w:val="30"/>
-        </w:rPr>
-        <w:t>analysis</w:t>
-      </w:r>
-      <w:r>
-        <w:rPr>
-          <w:rFonts w:ascii="Roboto" w:hAnsi="Roboto"/>
-          <w:color w:val="2B2B2B"/>
-          <w:sz w:val="30"/>
-          <w:szCs w:val="30"/>
-        </w:rPr>
-        <w:t xml:space="preserve"> (SQL, Dashboards</w:t>
-      </w:r>
-      <w:r>
-        <w:rPr>
-          <w:rFonts w:ascii="Roboto" w:hAnsi="Roboto"/>
-          <w:color w:val="2B2B2B"/>
-          <w:sz w:val="30"/>
-          <w:szCs w:val="30"/>
-        </w:rPr>
-        <w:t>, Javascript</w:t>
-      </w:r>
-      <w:r>
-        <w:rPr>
-          <w:rFonts w:ascii="Roboto" w:hAnsi="Roboto"/>
-          <w:color w:val="2B2B2B"/>
-          <w:sz w:val="30"/>
-          <w:szCs w:val="30"/>
-        </w:rPr>
-        <w:t>)</w:t>
-      </w:r>
-    </w:p>
-    <w:p>
-      <w:pPr>
-        <w:ind w:left="360"/>
-      </w:pPr>
-    </w:p>
-    <w:p/>
-    <w:p/>
-    <w:p/>
+          <w:rFonts w:eastAsia="Times New Roman" w:cs="Arial"/>
+          <w:color w:val="000000" w:themeColor="text1"/>
+          <w:sz w:val="24"/>
+          <w:szCs w:val="24"/>
+        </w:rPr>
+      </w:pPr>
+      <w:r>
+        <w:rPr>
+          <w:rFonts w:eastAsia="Times New Roman" w:cs="Arial"/>
+          <w:color w:val="000000" w:themeColor="text1"/>
+          <w:sz w:val="24"/>
+          <w:szCs w:val="24"/>
+        </w:rPr>
+        <w:t>README.md file</w:t>
+      </w:r>
+      <w:r>
+        <w:rPr>
+          <w:rFonts w:eastAsia="Times New Roman" w:cs="Arial"/>
+          <w:color w:val="000000" w:themeColor="text1"/>
+          <w:sz w:val="24"/>
+          <w:szCs w:val="24"/>
+        </w:rPr>
+        <w:tab/>
+      </w:r>
+      <w:r>
+        <w:rPr>
+          <w:rFonts w:eastAsia="Times New Roman" w:cs="Arial"/>
+          <w:color w:val="000000" w:themeColor="text1"/>
+          <w:sz w:val="24"/>
+          <w:szCs w:val="24"/>
+        </w:rPr>
+        <w:tab/>
+        <w:t>(Tanya)</w:t>
+      </w:r>
+    </w:p>
     <w:p/>
     <w:sectPr>
       <w:pgSz w:w="12240" w:h="15840"/>
@@ -827,6 +1517,95 @@
     </w:lvl>
   </w:abstractNum>
   <w:abstractNum w:abstractNumId="4" w15:restartNumberingAfterBreak="0">
+    <w:nsid w:val="5BB62C2E"/>
+    <w:multiLevelType w:val="hybridMultilevel"/>
+    <w:tmpl w:val="E0D02B12"/>
+    <w:lvl w:ilvl="0" w:tplc="0409000F">
+      <w:start w:val="1"/>
+      <w:numFmt w:val="decimal"/>
+      <w:lvlText w:val="%1."/>
+      <w:lvlJc w:val="left"/>
+      <w:pPr>
+        <w:ind w:left="720" w:hanging="360"/>
+      </w:pPr>
+      <w:rPr>
+        <w:rFonts w:hint="default"/>
+      </w:rPr>
+    </w:lvl>
+    <w:lvl w:ilvl="1" w:tplc="04090019">
+      <w:start w:val="1"/>
+      <w:numFmt w:val="lowerLetter"/>
+      <w:lvlText w:val="%2."/>
+      <w:lvlJc w:val="left"/>
+      <w:pPr>
+        <w:ind w:left="1440" w:hanging="360"/>
+      </w:pPr>
+    </w:lvl>
+    <w:lvl w:ilvl="2" w:tplc="0409001B" w:tentative="1">
+      <w:start w:val="1"/>
+      <w:numFmt w:val="lowerRoman"/>
+      <w:lvlText w:val="%3."/>
+      <w:lvlJc w:val="right"/>
+      <w:pPr>
+        <w:ind w:left="2160" w:hanging="180"/>
+      </w:pPr>
+    </w:lvl>
+    <w:lvl w:ilvl="3" w:tplc="0409000F" w:tentative="1">
+      <w:start w:val="1"/>
+      <w:numFmt w:val="decimal"/>
+      <w:lvlText w:val="%4."/>
+      <w:lvlJc w:val="left"/>
+      <w:pPr>
+        <w:ind w:left="2880" w:hanging="360"/>
+      </w:pPr>
+    </w:lvl>
+    <w:lvl w:ilvl="4" w:tplc="04090019" w:tentative="1">
+      <w:start w:val="1"/>
+      <w:numFmt w:val="lowerLetter"/>
+      <w:lvlText w:val="%5."/>
+      <w:lvlJc w:val="left"/>
+      <w:pPr>
+        <w:ind w:left="3600" w:hanging="360"/>
+      </w:pPr>
+    </w:lvl>
+    <w:lvl w:ilvl="5" w:tplc="0409001B" w:tentative="1">
+      <w:start w:val="1"/>
+      <w:numFmt w:val="lowerRoman"/>
+      <w:lvlText w:val="%6."/>
+      <w:lvlJc w:val="right"/>
+      <w:pPr>
+        <w:ind w:left="4320" w:hanging="180"/>
+      </w:pPr>
+    </w:lvl>
+    <w:lvl w:ilvl="6" w:tplc="0409000F" w:tentative="1">
+      <w:start w:val="1"/>
+      <w:numFmt w:val="decimal"/>
+      <w:lvlText w:val="%7."/>
+      <w:lvlJc w:val="left"/>
+      <w:pPr>
+        <w:ind w:left="5040" w:hanging="360"/>
+      </w:pPr>
+    </w:lvl>
+    <w:lvl w:ilvl="7" w:tplc="04090019" w:tentative="1">
+      <w:start w:val="1"/>
+      <w:numFmt w:val="lowerLetter"/>
+      <w:lvlText w:val="%8."/>
+      <w:lvlJc w:val="left"/>
+      <w:pPr>
+        <w:ind w:left="5760" w:hanging="360"/>
+      </w:pPr>
+    </w:lvl>
+    <w:lvl w:ilvl="8" w:tplc="0409001B" w:tentative="1">
+      <w:start w:val="1"/>
+      <w:numFmt w:val="lowerRoman"/>
+      <w:lvlText w:val="%9."/>
+      <w:lvlJc w:val="right"/>
+      <w:pPr>
+        <w:ind w:left="6480" w:hanging="180"/>
+      </w:pPr>
+    </w:lvl>
+  </w:abstractNum>
+  <w:abstractNum w:abstractNumId="5" w15:restartNumberingAfterBreak="0">
     <w:nsid w:val="63F04214"/>
     <w:multiLevelType w:val="hybridMultilevel"/>
     <w:tmpl w:val="F87C52C2"/>
@@ -928,6 +1707,9 @@
     <w:abstractNumId w:val="2"/>
   </w:num>
   <w:num w:numId="5" w16cid:durableId="677542786">
+    <w:abstractNumId w:val="5"/>
+  </w:num>
+  <w:num w:numId="6" w16cid:durableId="1647004879">
     <w:abstractNumId w:val="4"/>
   </w:num>
 </w:numbering>

</xml_diff>

<commit_message>
All files checked and updated
</commit_message>
<xml_diff>
--- a/Project Proposal.docx
+++ b/Project Proposal.docx
@@ -72,34 +72,7 @@
           <w:sz w:val="24"/>
           <w:szCs w:val="24"/>
         </w:rPr>
-        <w:t>Analy</w:t>
-      </w:r>
-      <w:r>
-        <w:rPr>
-          <w:rFonts w:eastAsia="Times New Roman" w:cs="Arial"/>
-          <w:color w:val="000000" w:themeColor="text1"/>
-          <w:sz w:val="24"/>
-          <w:szCs w:val="24"/>
-        </w:rPr>
-        <w:t>z</w:t>
-      </w:r>
-      <w:r>
-        <w:rPr>
-          <w:rFonts w:eastAsia="Times New Roman" w:cs="Arial"/>
-          <w:color w:val="000000" w:themeColor="text1"/>
-          <w:sz w:val="24"/>
-          <w:szCs w:val="24"/>
-        </w:rPr>
-        <w:t>e </w:t>
-      </w:r>
-      <w:r>
-        <w:rPr>
-          <w:rFonts w:eastAsia="Times New Roman" w:cs="Arial"/>
-          <w:color w:val="000000" w:themeColor="text1"/>
-          <w:sz w:val="24"/>
-          <w:szCs w:val="24"/>
-        </w:rPr>
-        <w:t xml:space="preserve">Dataset to understand the relation between App Ratings based on App Type and Category and also </w:t>
+        <w:t xml:space="preserve">Analyze Dataset to understand the relation between App Ratings based on App Type and Category and also </w:t>
       </w:r>
       <w:r>
         <w:rPr>
@@ -886,7 +859,6 @@
           <w:szCs w:val="24"/>
         </w:rPr>
       </w:pPr>
-      <w:proofErr w:type="gramStart"/>
       <w:r>
         <w:rPr>
           <w:rFonts w:eastAsia="Times New Roman" w:cs="Arial"/>
@@ -904,15 +876,6 @@
           <w:szCs w:val="24"/>
         </w:rPr>
         <w:tab/>
-      </w:r>
-      <w:proofErr w:type="gramEnd"/>
-      <w:r>
-        <w:rPr>
-          <w:rFonts w:eastAsia="Times New Roman" w:cs="Arial"/>
-          <w:color w:val="000000" w:themeColor="text1"/>
-          <w:sz w:val="24"/>
-          <w:szCs w:val="24"/>
-        </w:rPr>
         <w:t xml:space="preserve">                       </w:t>
       </w:r>
       <w:r>
@@ -1075,6 +1038,573 @@
         <w:tab/>
         <w:t>(Tanya)</w:t>
       </w:r>
+    </w:p>
+    <w:p>
+      <w:pPr>
+        <w:rPr>
+          <w:rFonts w:eastAsia="Times New Roman" w:cs="Arial"/>
+          <w:color w:val="000000" w:themeColor="text1"/>
+          <w:sz w:val="24"/>
+          <w:szCs w:val="24"/>
+        </w:rPr>
+      </w:pPr>
+    </w:p>
+    <w:p>
+      <w:pPr>
+        <w:pStyle w:val="Heading2"/>
+        <w:spacing w:before="300" w:beforeAutospacing="0" w:after="150" w:afterAutospacing="0"/>
+        <w:rPr>
+          <w:rFonts w:ascii="Helvetica" w:hAnsi="Helvetica" w:cs="Helvetica"/>
+          <w:b w:val="0"/>
+          <w:bCs w:val="0"/>
+          <w:color w:val="337AB7"/>
+          <w:sz w:val="45"/>
+          <w:szCs w:val="45"/>
+        </w:rPr>
+      </w:pPr>
+      <w:r>
+        <w:rPr>
+          <w:rFonts w:ascii="Helvetica" w:hAnsi="Helvetica" w:cs="Helvetica"/>
+          <w:b w:val="0"/>
+          <w:bCs w:val="0"/>
+          <w:color w:val="337AB7"/>
+          <w:sz w:val="45"/>
+          <w:szCs w:val="45"/>
+        </w:rPr>
+        <w:lastRenderedPageBreak/>
+        <w:t>Maximum Reviews Per Category</w:t>
+      </w:r>
+    </w:p>
+    <w:p>
+      <w:pPr>
+        <w:rPr>
+          <w:rFonts w:eastAsia="Times New Roman" w:cs="Arial"/>
+          <w:color w:val="000000" w:themeColor="text1"/>
+          <w:sz w:val="24"/>
+          <w:szCs w:val="24"/>
+        </w:rPr>
+      </w:pPr>
+      <w:r>
+        <w:rPr>
+          <w:noProof/>
+        </w:rPr>
+        <w:drawing>
+          <wp:inline distT="0" distB="0" distL="0" distR="0">
+            <wp:extent cx="3649980" cy="3931910"/>
+            <wp:effectExtent l="0" t="0" r="7620" b="0"/>
+            <wp:docPr id="1" name="Picture 1" descr="App Count per category"/>
+            <wp:cNvGraphicFramePr>
+              <a:graphicFrameLocks xmlns:a="http://schemas.openxmlformats.org/drawingml/2006/main" noChangeAspect="1"/>
+            </wp:cNvGraphicFramePr>
+            <a:graphic xmlns:a="http://schemas.openxmlformats.org/drawingml/2006/main">
+              <a:graphicData uri="http://schemas.openxmlformats.org/drawingml/2006/picture">
+                <pic:pic xmlns:pic="http://schemas.openxmlformats.org/drawingml/2006/picture">
+                  <pic:nvPicPr>
+                    <pic:cNvPr id="0" name="Picture 1" descr="App Count per category"/>
+                    <pic:cNvPicPr>
+                      <a:picLocks noChangeAspect="1" noChangeArrowheads="1"/>
+                    </pic:cNvPicPr>
+                  </pic:nvPicPr>
+                  <pic:blipFill>
+                    <a:blip r:embed="rId7">
+                      <a:extLst>
+                        <a:ext uri="{28A0092B-C50C-407E-A947-70E740481C1C}">
+                          <a14:useLocalDpi xmlns:a14="http://schemas.microsoft.com/office/drawing/2010/main" val="0"/>
+                        </a:ext>
+                      </a:extLst>
+                    </a:blip>
+                    <a:srcRect/>
+                    <a:stretch>
+                      <a:fillRect/>
+                    </a:stretch>
+                  </pic:blipFill>
+                  <pic:spPr bwMode="auto">
+                    <a:xfrm>
+                      <a:off x="0" y="0"/>
+                      <a:ext cx="3661730" cy="3944568"/>
+                    </a:xfrm>
+                    <a:prstGeom prst="rect">
+                      <a:avLst/>
+                    </a:prstGeom>
+                    <a:noFill/>
+                    <a:ln>
+                      <a:noFill/>
+                    </a:ln>
+                  </pic:spPr>
+                </pic:pic>
+              </a:graphicData>
+            </a:graphic>
+          </wp:inline>
+        </w:drawing>
+      </w:r>
+    </w:p>
+    <w:p>
+      <w:pPr>
+        <w:rPr>
+          <w:rFonts w:eastAsia="Times New Roman" w:cs="Arial"/>
+          <w:color w:val="000000" w:themeColor="text1"/>
+          <w:sz w:val="24"/>
+          <w:szCs w:val="24"/>
+        </w:rPr>
+      </w:pPr>
+      <w:r>
+        <w:rPr>
+          <w:rFonts w:cs="Arial"/>
+          <w:noProof/>
+          <w:color w:val="000000" w:themeColor="text1"/>
+        </w:rPr>
+        <w:drawing>
+          <wp:inline distT="0" distB="0" distL="0" distR="0">
+            <wp:extent cx="4335090" cy="2407920"/>
+            <wp:effectExtent l="0" t="0" r="0" b="0"/>
+            <wp:docPr id="2" name="Picture 2"/>
+            <wp:cNvGraphicFramePr>
+              <a:graphicFrameLocks xmlns:a="http://schemas.openxmlformats.org/drawingml/2006/main" noChangeAspect="1"/>
+            </wp:cNvGraphicFramePr>
+            <a:graphic xmlns:a="http://schemas.openxmlformats.org/drawingml/2006/main">
+              <a:graphicData uri="http://schemas.openxmlformats.org/drawingml/2006/picture">
+                <pic:pic xmlns:pic="http://schemas.openxmlformats.org/drawingml/2006/picture">
+                  <pic:nvPicPr>
+                    <pic:cNvPr id="0" name="Picture 3"/>
+                    <pic:cNvPicPr>
+                      <a:picLocks noChangeAspect="1" noChangeArrowheads="1"/>
+                    </pic:cNvPicPr>
+                  </pic:nvPicPr>
+                  <pic:blipFill>
+                    <a:blip r:embed="rId8" cstate="print">
+                      <a:extLst>
+                        <a:ext uri="{28A0092B-C50C-407E-A947-70E740481C1C}">
+                          <a14:useLocalDpi xmlns:a14="http://schemas.microsoft.com/office/drawing/2010/main" val="0"/>
+                        </a:ext>
+                      </a:extLst>
+                    </a:blip>
+                    <a:srcRect/>
+                    <a:stretch>
+                      <a:fillRect/>
+                    </a:stretch>
+                  </pic:blipFill>
+                  <pic:spPr bwMode="auto">
+                    <a:xfrm>
+                      <a:off x="0" y="0"/>
+                      <a:ext cx="4341716" cy="2411600"/>
+                    </a:xfrm>
+                    <a:prstGeom prst="rect">
+                      <a:avLst/>
+                    </a:prstGeom>
+                    <a:noFill/>
+                    <a:ln>
+                      <a:noFill/>
+                    </a:ln>
+                  </pic:spPr>
+                </pic:pic>
+              </a:graphicData>
+            </a:graphic>
+          </wp:inline>
+        </w:drawing>
+      </w:r>
+    </w:p>
+    <w:p>
+      <w:pPr>
+        <w:rPr>
+          <w:rFonts w:eastAsia="Times New Roman" w:cs="Arial"/>
+          <w:color w:val="000000" w:themeColor="text1"/>
+          <w:sz w:val="24"/>
+          <w:szCs w:val="24"/>
+        </w:rPr>
+      </w:pPr>
+    </w:p>
+    <w:p>
+      <w:pPr>
+        <w:rPr>
+          <w:rFonts w:ascii="Helvetica" w:hAnsi="Helvetica" w:cs="Helvetica"/>
+          <w:color w:val="000000"/>
+          <w:sz w:val="21"/>
+          <w:szCs w:val="21"/>
+          <w:shd w:val="clear" w:color="auto" w:fill="FFFFFF"/>
+        </w:rPr>
+      </w:pPr>
+      <w:r>
+        <w:rPr>
+          <w:rFonts w:ascii="Helvetica" w:hAnsi="Helvetica" w:cs="Helvetica"/>
+          <w:color w:val="000000"/>
+          <w:sz w:val="21"/>
+          <w:szCs w:val="21"/>
+          <w:shd w:val="clear" w:color="auto" w:fill="FFFFFF"/>
+        </w:rPr>
+        <w:t xml:space="preserve">Family category has the highest number of app </w:t>
+      </w:r>
+      <w:r>
+        <w:rPr>
+          <w:rFonts w:ascii="Helvetica" w:hAnsi="Helvetica" w:cs="Helvetica"/>
+          <w:color w:val="000000"/>
+          <w:sz w:val="21"/>
+          <w:szCs w:val="21"/>
+          <w:shd w:val="clear" w:color="auto" w:fill="FFFFFF"/>
+        </w:rPr>
+        <w:t>appearances</w:t>
+      </w:r>
+      <w:r>
+        <w:rPr>
+          <w:rFonts w:ascii="Helvetica" w:hAnsi="Helvetica" w:cs="Helvetica"/>
+          <w:color w:val="000000"/>
+          <w:sz w:val="21"/>
+          <w:szCs w:val="21"/>
+          <w:shd w:val="clear" w:color="auto" w:fill="FFFFFF"/>
+        </w:rPr>
+        <w:t xml:space="preserve"> followed by Game and Tool.</w:t>
+      </w:r>
+      <w:r>
+        <w:rPr>
+          <w:rFonts w:ascii="Helvetica" w:hAnsi="Helvetica" w:cs="Helvetica"/>
+          <w:color w:val="000000"/>
+          <w:sz w:val="21"/>
+          <w:szCs w:val="21"/>
+          <w:shd w:val="clear" w:color="auto" w:fill="FFFFFF"/>
+        </w:rPr>
+        <w:t xml:space="preserve"> We can also see the apps such as Facebook/Instagram, Clash of Clans/Subway surfers and Antivirus/Battery Life has the maximum number of reviews which falls under the same categories as well. We can conclude that maximum numbers of apps also has the maximum number of reviews as well. </w:t>
+      </w:r>
+    </w:p>
+    <w:p>
+      <w:pPr>
+        <w:pStyle w:val="Heading2"/>
+        <w:spacing w:before="300" w:beforeAutospacing="0" w:after="150" w:afterAutospacing="0"/>
+        <w:rPr>
+          <w:rFonts w:ascii="Helvetica" w:hAnsi="Helvetica" w:cs="Helvetica"/>
+          <w:b w:val="0"/>
+          <w:bCs w:val="0"/>
+          <w:color w:val="337AB7"/>
+          <w:sz w:val="45"/>
+          <w:szCs w:val="45"/>
+        </w:rPr>
+      </w:pPr>
+      <w:r>
+        <w:rPr>
+          <w:rFonts w:ascii="Helvetica" w:hAnsi="Helvetica" w:cs="Helvetica"/>
+          <w:b w:val="0"/>
+          <w:bCs w:val="0"/>
+          <w:color w:val="337AB7"/>
+          <w:sz w:val="45"/>
+          <w:szCs w:val="45"/>
+        </w:rPr>
+        <w:lastRenderedPageBreak/>
+        <w:t>Average Rating Per App Type</w:t>
+      </w:r>
+    </w:p>
+    <w:p>
+      <w:pPr>
+        <w:rPr>
+          <w:rFonts w:ascii="Helvetica" w:hAnsi="Helvetica" w:cs="Helvetica"/>
+          <w:color w:val="333333"/>
+          <w:sz w:val="21"/>
+          <w:szCs w:val="21"/>
+          <w:shd w:val="clear" w:color="auto" w:fill="FFFFFF"/>
+        </w:rPr>
+      </w:pPr>
+      <w:r>
+        <w:rPr>
+          <w:rFonts w:ascii="Helvetica" w:hAnsi="Helvetica" w:cs="Helvetica"/>
+          <w:color w:val="333333"/>
+          <w:sz w:val="21"/>
+          <w:szCs w:val="21"/>
+          <w:shd w:val="clear" w:color="auto" w:fill="FFFFFF"/>
+        </w:rPr>
+        <w:t xml:space="preserve">There are two types of Apps available on Google play store, Free and Paid Apps. We analyzed that the </w:t>
+      </w:r>
+      <w:r>
+        <w:rPr>
+          <w:rFonts w:ascii="Helvetica" w:hAnsi="Helvetica" w:cs="Helvetica"/>
+          <w:color w:val="333333"/>
+          <w:sz w:val="21"/>
+          <w:szCs w:val="21"/>
+          <w:shd w:val="clear" w:color="auto" w:fill="FFFFFF"/>
+        </w:rPr>
+        <w:t>93%</w:t>
+      </w:r>
+      <w:r>
+        <w:rPr>
+          <w:rFonts w:ascii="Helvetica" w:hAnsi="Helvetica" w:cs="Helvetica"/>
+          <w:color w:val="333333"/>
+          <w:sz w:val="21"/>
+          <w:szCs w:val="21"/>
+          <w:shd w:val="clear" w:color="auto" w:fill="FFFFFF"/>
+        </w:rPr>
+        <w:t xml:space="preserve"> of Apps are</w:t>
+      </w:r>
+      <w:r>
+        <w:rPr>
+          <w:rFonts w:ascii="Helvetica" w:hAnsi="Helvetica" w:cs="Helvetica"/>
+          <w:color w:val="333333"/>
+          <w:sz w:val="21"/>
+          <w:szCs w:val="21"/>
+          <w:shd w:val="clear" w:color="auto" w:fill="FFFFFF"/>
+        </w:rPr>
+        <w:t xml:space="preserve"> Free </w:t>
+      </w:r>
+      <w:r>
+        <w:rPr>
+          <w:rFonts w:ascii="Helvetica" w:hAnsi="Helvetica" w:cs="Helvetica"/>
+          <w:color w:val="333333"/>
+          <w:sz w:val="21"/>
+          <w:szCs w:val="21"/>
+          <w:shd w:val="clear" w:color="auto" w:fill="FFFFFF"/>
+        </w:rPr>
+        <w:t xml:space="preserve">while the remaining only </w:t>
+      </w:r>
+      <w:r>
+        <w:rPr>
+          <w:rFonts w:ascii="Helvetica" w:hAnsi="Helvetica" w:cs="Helvetica"/>
+          <w:color w:val="333333"/>
+          <w:sz w:val="21"/>
+          <w:szCs w:val="21"/>
+          <w:shd w:val="clear" w:color="auto" w:fill="FFFFFF"/>
+        </w:rPr>
+        <w:t xml:space="preserve">7% </w:t>
+      </w:r>
+      <w:r>
+        <w:rPr>
+          <w:rFonts w:ascii="Helvetica" w:hAnsi="Helvetica" w:cs="Helvetica"/>
+          <w:color w:val="333333"/>
+          <w:sz w:val="21"/>
+          <w:szCs w:val="21"/>
+          <w:shd w:val="clear" w:color="auto" w:fill="FFFFFF"/>
+        </w:rPr>
+        <w:t>of the Apps are p</w:t>
+      </w:r>
+      <w:r>
+        <w:rPr>
+          <w:rFonts w:ascii="Helvetica" w:hAnsi="Helvetica" w:cs="Helvetica"/>
+          <w:color w:val="333333"/>
+          <w:sz w:val="21"/>
+          <w:szCs w:val="21"/>
+          <w:shd w:val="clear" w:color="auto" w:fill="FFFFFF"/>
+        </w:rPr>
+        <w:t>aid</w:t>
+      </w:r>
+      <w:r>
+        <w:rPr>
+          <w:rFonts w:ascii="Helvetica" w:hAnsi="Helvetica" w:cs="Helvetica"/>
+          <w:color w:val="333333"/>
+          <w:sz w:val="21"/>
+          <w:szCs w:val="21"/>
+          <w:shd w:val="clear" w:color="auto" w:fill="FFFFFF"/>
+        </w:rPr>
+        <w:t>. Despite a huge gap between the number of Apps we have almost equal average rating for both. T</w:t>
+      </w:r>
+      <w:r>
+        <w:rPr>
+          <w:rFonts w:ascii="Helvetica" w:hAnsi="Helvetica" w:cs="Helvetica"/>
+          <w:color w:val="333333"/>
+          <w:sz w:val="21"/>
+          <w:szCs w:val="21"/>
+          <w:shd w:val="clear" w:color="auto" w:fill="FFFFFF"/>
+        </w:rPr>
+        <w:t xml:space="preserve">he average rating </w:t>
+      </w:r>
+      <w:r>
+        <w:rPr>
+          <w:rFonts w:ascii="Helvetica" w:hAnsi="Helvetica" w:cs="Helvetica"/>
+          <w:color w:val="333333"/>
+          <w:sz w:val="21"/>
+          <w:szCs w:val="21"/>
+          <w:shd w:val="clear" w:color="auto" w:fill="FFFFFF"/>
+        </w:rPr>
+        <w:t>for Free App is 4.1</w:t>
+      </w:r>
+      <w:r>
+        <w:rPr>
+          <w:rFonts w:ascii="Helvetica" w:hAnsi="Helvetica" w:cs="Helvetica"/>
+          <w:color w:val="333333"/>
+          <w:sz w:val="21"/>
+          <w:szCs w:val="21"/>
+          <w:shd w:val="clear" w:color="auto" w:fill="FFFFFF"/>
+        </w:rPr>
+        <w:t xml:space="preserve"> (49.45%)</w:t>
+      </w:r>
+      <w:r>
+        <w:rPr>
+          <w:rFonts w:ascii="Helvetica" w:hAnsi="Helvetica" w:cs="Helvetica"/>
+          <w:color w:val="333333"/>
+          <w:sz w:val="21"/>
+          <w:szCs w:val="21"/>
+          <w:shd w:val="clear" w:color="auto" w:fill="FFFFFF"/>
+        </w:rPr>
+        <w:t xml:space="preserve"> and </w:t>
+      </w:r>
+      <w:r>
+        <w:rPr>
+          <w:rFonts w:ascii="Helvetica" w:hAnsi="Helvetica" w:cs="Helvetica"/>
+          <w:color w:val="333333"/>
+          <w:sz w:val="21"/>
+          <w:szCs w:val="21"/>
+          <w:shd w:val="clear" w:color="auto" w:fill="FFFFFF"/>
+        </w:rPr>
+        <w:t xml:space="preserve">for Paid App is 4.2 (50.55%). Total Number of 8719 free apps and 647 Paid Apps. </w:t>
+      </w:r>
+    </w:p>
+    <w:p>
+      <w:pPr>
+        <w:rPr>
+          <w:rFonts w:eastAsia="Times New Roman" w:cs="Arial"/>
+          <w:color w:val="000000" w:themeColor="text1"/>
+          <w:sz w:val="24"/>
+          <w:szCs w:val="24"/>
+        </w:rPr>
+      </w:pPr>
+      <w:r>
+        <w:rPr>
+          <w:rFonts w:cs="Arial"/>
+          <w:noProof/>
+          <w:color w:val="000000" w:themeColor="text1"/>
+        </w:rPr>
+        <w:drawing>
+          <wp:inline distT="0" distB="0" distL="0" distR="0">
+            <wp:extent cx="3484534" cy="1935480"/>
+            <wp:effectExtent l="0" t="0" r="0" b="0"/>
+            <wp:docPr id="4" name="Picture 4"/>
+            <wp:cNvGraphicFramePr>
+              <a:graphicFrameLocks xmlns:a="http://schemas.openxmlformats.org/drawingml/2006/main" noChangeAspect="1"/>
+            </wp:cNvGraphicFramePr>
+            <a:graphic xmlns:a="http://schemas.openxmlformats.org/drawingml/2006/main">
+              <a:graphicData uri="http://schemas.openxmlformats.org/drawingml/2006/picture">
+                <pic:pic xmlns:pic="http://schemas.openxmlformats.org/drawingml/2006/picture">
+                  <pic:nvPicPr>
+                    <pic:cNvPr id="0" name="Picture 7"/>
+                    <pic:cNvPicPr>
+                      <a:picLocks noChangeAspect="1" noChangeArrowheads="1"/>
+                    </pic:cNvPicPr>
+                  </pic:nvPicPr>
+                  <pic:blipFill>
+                    <a:blip r:embed="rId9" cstate="print">
+                      <a:extLst>
+                        <a:ext uri="{28A0092B-C50C-407E-A947-70E740481C1C}">
+                          <a14:useLocalDpi xmlns:a14="http://schemas.microsoft.com/office/drawing/2010/main" val="0"/>
+                        </a:ext>
+                      </a:extLst>
+                    </a:blip>
+                    <a:srcRect/>
+                    <a:stretch>
+                      <a:fillRect/>
+                    </a:stretch>
+                  </pic:blipFill>
+                  <pic:spPr bwMode="auto">
+                    <a:xfrm>
+                      <a:off x="0" y="0"/>
+                      <a:ext cx="3498326" cy="1943141"/>
+                    </a:xfrm>
+                    <a:prstGeom prst="rect">
+                      <a:avLst/>
+                    </a:prstGeom>
+                    <a:noFill/>
+                    <a:ln>
+                      <a:noFill/>
+                    </a:ln>
+                  </pic:spPr>
+                </pic:pic>
+              </a:graphicData>
+            </a:graphic>
+          </wp:inline>
+        </w:drawing>
+      </w:r>
+      <w:r>
+        <w:rPr>
+          <w:rFonts w:cs="Arial"/>
+          <w:noProof/>
+          <w:color w:val="000000" w:themeColor="text1"/>
+        </w:rPr>
+        <w:drawing>
+          <wp:inline distT="0" distB="0" distL="0" distR="0">
+            <wp:extent cx="1980316" cy="1944670"/>
+            <wp:effectExtent l="0" t="0" r="1270" b="0"/>
+            <wp:docPr id="3" name="Picture 3"/>
+            <wp:cNvGraphicFramePr>
+              <a:graphicFrameLocks xmlns:a="http://schemas.openxmlformats.org/drawingml/2006/main" noChangeAspect="1"/>
+            </wp:cNvGraphicFramePr>
+            <a:graphic xmlns:a="http://schemas.openxmlformats.org/drawingml/2006/main">
+              <a:graphicData uri="http://schemas.openxmlformats.org/drawingml/2006/picture">
+                <pic:pic xmlns:pic="http://schemas.openxmlformats.org/drawingml/2006/picture">
+                  <pic:nvPicPr>
+                    <pic:cNvPr id="0" name="Picture 5"/>
+                    <pic:cNvPicPr>
+                      <a:picLocks noChangeAspect="1" noChangeArrowheads="1"/>
+                    </pic:cNvPicPr>
+                  </pic:nvPicPr>
+                  <pic:blipFill>
+                    <a:blip r:embed="rId10">
+                      <a:extLst>
+                        <a:ext uri="{28A0092B-C50C-407E-A947-70E740481C1C}">
+                          <a14:useLocalDpi xmlns:a14="http://schemas.microsoft.com/office/drawing/2010/main" val="0"/>
+                        </a:ext>
+                      </a:extLst>
+                    </a:blip>
+                    <a:srcRect/>
+                    <a:stretch>
+                      <a:fillRect/>
+                    </a:stretch>
+                  </pic:blipFill>
+                  <pic:spPr bwMode="auto">
+                    <a:xfrm>
+                      <a:off x="0" y="0"/>
+                      <a:ext cx="1994221" cy="1958324"/>
+                    </a:xfrm>
+                    <a:prstGeom prst="rect">
+                      <a:avLst/>
+                    </a:prstGeom>
+                    <a:noFill/>
+                    <a:ln>
+                      <a:noFill/>
+                    </a:ln>
+                  </pic:spPr>
+                </pic:pic>
+              </a:graphicData>
+            </a:graphic>
+          </wp:inline>
+        </w:drawing>
+      </w:r>
+    </w:p>
+    <w:p>
+      <w:pPr>
+        <w:rPr>
+          <w:rFonts w:eastAsia="Times New Roman" w:cs="Arial"/>
+          <w:color w:val="000000" w:themeColor="text1"/>
+          <w:sz w:val="24"/>
+          <w:szCs w:val="24"/>
+        </w:rPr>
+      </w:pPr>
+    </w:p>
+    <w:p>
+      <w:pPr>
+        <w:pStyle w:val="Heading2"/>
+        <w:spacing w:before="300" w:beforeAutospacing="0" w:after="150" w:afterAutospacing="0"/>
+        <w:rPr>
+          <w:rFonts w:ascii="Helvetica" w:hAnsi="Helvetica" w:cs="Helvetica"/>
+          <w:b w:val="0"/>
+          <w:bCs w:val="0"/>
+          <w:color w:val="337AB7"/>
+          <w:sz w:val="45"/>
+          <w:szCs w:val="45"/>
+        </w:rPr>
+      </w:pPr>
+      <w:r>
+        <w:rPr>
+          <w:rFonts w:ascii="Helvetica" w:hAnsi="Helvetica" w:cs="Helvetica"/>
+          <w:b w:val="0"/>
+          <w:bCs w:val="0"/>
+          <w:color w:val="337AB7"/>
+          <w:sz w:val="45"/>
+          <w:szCs w:val="45"/>
+        </w:rPr>
+        <w:t>Average Rating Per Category</w:t>
+      </w:r>
+    </w:p>
+    <w:p>
+      <w:pPr>
+        <w:rPr>
+          <w:rFonts w:eastAsia="Times New Roman" w:cs="Arial"/>
+          <w:color w:val="000000" w:themeColor="text1"/>
+          <w:sz w:val="24"/>
+          <w:szCs w:val="24"/>
+        </w:rPr>
+      </w:pPr>
     </w:p>
     <w:p/>
     <w:sectPr>
@@ -2213,6 +2743,54 @@
       <w:szCs w:val="36"/>
     </w:rPr>
   </w:style>
+  <w:style w:type="paragraph" w:styleId="HTMLPreformatted">
+    <w:name w:val="HTML Preformatted"/>
+    <w:basedOn w:val="Normal"/>
+    <w:link w:val="HTMLPreformattedChar"/>
+    <w:uiPriority w:val="99"/>
+    <w:semiHidden/>
+    <w:unhideWhenUsed/>
+    <w:rsid w:val="00DB0E6C"/>
+    <w:pPr>
+      <w:tabs>
+        <w:tab w:val="left" w:pos="916"/>
+        <w:tab w:val="left" w:pos="1832"/>
+        <w:tab w:val="left" w:pos="2748"/>
+        <w:tab w:val="left" w:pos="3664"/>
+        <w:tab w:val="left" w:pos="4580"/>
+        <w:tab w:val="left" w:pos="5496"/>
+        <w:tab w:val="left" w:pos="6412"/>
+        <w:tab w:val="left" w:pos="7328"/>
+        <w:tab w:val="left" w:pos="8244"/>
+        <w:tab w:val="left" w:pos="9160"/>
+        <w:tab w:val="left" w:pos="10076"/>
+        <w:tab w:val="left" w:pos="10992"/>
+        <w:tab w:val="left" w:pos="11908"/>
+        <w:tab w:val="left" w:pos="12824"/>
+        <w:tab w:val="left" w:pos="13740"/>
+        <w:tab w:val="left" w:pos="14656"/>
+      </w:tabs>
+      <w:spacing w:after="0" w:line="240" w:lineRule="auto"/>
+    </w:pPr>
+    <w:rPr>
+      <w:rFonts w:ascii="Courier New" w:eastAsia="Times New Roman" w:hAnsi="Courier New" w:cs="Courier New"/>
+      <w:sz w:val="20"/>
+      <w:szCs w:val="20"/>
+    </w:rPr>
+  </w:style>
+  <w:style w:type="character" w:customStyle="1" w:styleId="HTMLPreformattedChar">
+    <w:name w:val="HTML Preformatted Char"/>
+    <w:basedOn w:val="DefaultParagraphFont"/>
+    <w:link w:val="HTMLPreformatted"/>
+    <w:uiPriority w:val="99"/>
+    <w:semiHidden/>
+    <w:rsid w:val="00DB0E6C"/>
+    <w:rPr>
+      <w:rFonts w:ascii="Courier New" w:eastAsia="Times New Roman" w:hAnsi="Courier New" w:cs="Courier New"/>
+      <w:sz w:val="20"/>
+      <w:szCs w:val="20"/>
+    </w:rPr>
+  </w:style>
 </w:styles>
 </file>
 

</xml_diff>